<commit_message>
Amended dates and historical details.
</commit_message>
<xml_diff>
--- a/Documentation/Demonstrating the Halting Problem in CSharp.docx
+++ b/Documentation/Demonstrating the Halting Problem in CSharp.docx
@@ -373,21 +373,7 @@
           <w:rFonts w:cstheme="minorHAnsi"/>
           <w:lang w:eastAsia="en-GB"/>
         </w:rPr>
-        <w:t xml:space="preserve">If no undecidable problems can be expressed in a logically consistent formal system, we say that the system is 'complete'. However, if any undecidable problems can be expressed, we say that the formal system is 'incomplete'. In the early 20th century, it was not clear if formal systems are always complete or if they can sometimes be incomplete. One </w:t>
-      </w:r>
-      <w:r>
-        <w:rPr>
-          <w:rFonts w:cstheme="minorHAnsi"/>
-          <w:lang w:eastAsia="en-GB"/>
-        </w:rPr>
-        <w:t>famous</w:t>
-      </w:r>
-      <w:r>
-        <w:rPr>
-          <w:rFonts w:cstheme="minorHAnsi"/>
-          <w:lang w:eastAsia="en-GB"/>
-        </w:rPr>
-        <w:t xml:space="preserve"> mathematician, David Hilbert, believed that logically consistent formal systems are always complete. This is equivalent to the claim that any and every correctly formulated mathematical problem has a solution. We now know that he was wrong.</w:t>
+        <w:t>If no undecidable problems can be expressed in a logically consistent formal system, we say that the system is 'complete'. However, if any undecidable problems can be expressed, we say that the formal system is 'incomplete'. In the early 20th century, it was not clear if formal systems are always complete or if they can sometimes be incomplete. One famous mathematician, David Hilbert, believed that logically consistent formal systems are always complete. This is equivalent to the claim that any and every correctly formulated mathematical problem has a solution. We now know that he was wrong.</w:t>
       </w:r>
     </w:p>
     <w:p>
@@ -418,7 +404,77 @@
           <w:rFonts w:cstheme="minorHAnsi"/>
           <w:lang w:eastAsia="en-GB"/>
         </w:rPr>
-        <w:t xml:space="preserve">In September 1929, a young logician called Kurt Gödel discussed a forthcoming paper, published in early 1930, at a short 'round-table' session at a co-located conference in </w:t>
+        <w:t>In September 19</w:t>
+      </w:r>
+      <w:r>
+        <w:rPr>
+          <w:rFonts w:cstheme="minorHAnsi"/>
+          <w:lang w:eastAsia="en-GB"/>
+        </w:rPr>
+        <w:t>30</w:t>
+      </w:r>
+      <w:r>
+        <w:rPr>
+          <w:rFonts w:cstheme="minorHAnsi"/>
+          <w:lang w:eastAsia="en-GB"/>
+        </w:rPr>
+        <w:t xml:space="preserve">, a young logician called Kurt Gödel </w:t>
+      </w:r>
+      <w:r>
+        <w:rPr>
+          <w:rFonts w:cstheme="minorHAnsi"/>
+          <w:lang w:eastAsia="en-GB"/>
+        </w:rPr>
+        <w:t>briefly described</w:t>
+      </w:r>
+      <w:r>
+        <w:rPr>
+          <w:rFonts w:cstheme="minorHAnsi"/>
+          <w:lang w:eastAsia="en-GB"/>
+        </w:rPr>
+        <w:t xml:space="preserve"> a forthcoming paper, </w:t>
+      </w:r>
+      <w:r>
+        <w:rPr>
+          <w:rFonts w:cstheme="minorHAnsi"/>
+          <w:lang w:eastAsia="en-GB"/>
+        </w:rPr>
+        <w:t xml:space="preserve">later </w:t>
+      </w:r>
+      <w:r>
+        <w:rPr>
+          <w:rFonts w:cstheme="minorHAnsi"/>
+          <w:lang w:eastAsia="en-GB"/>
+        </w:rPr>
+        <w:t>published in early 193</w:t>
+      </w:r>
+      <w:r>
+        <w:rPr>
+          <w:rFonts w:cstheme="minorHAnsi"/>
+          <w:lang w:eastAsia="en-GB"/>
+        </w:rPr>
+        <w:t>1</w:t>
+      </w:r>
+      <w:r>
+        <w:rPr>
+          <w:rFonts w:cstheme="minorHAnsi"/>
+          <w:lang w:eastAsia="en-GB"/>
+        </w:rPr>
+        <w:t xml:space="preserve">, at a 'round-table' </w:t>
+      </w:r>
+      <w:r>
+        <w:rPr>
+          <w:rFonts w:cstheme="minorHAnsi"/>
+          <w:lang w:eastAsia="en-GB"/>
+        </w:rPr>
+        <w:t>discussion</w:t>
+      </w:r>
+      <w:r>
+        <w:rPr>
+          <w:rFonts w:cstheme="minorHAnsi"/>
+          <w:lang w:eastAsia="en-GB"/>
+        </w:rPr>
+        <w:t xml:space="preserve"> at a co-located conference in </w:t>
       </w:r>
       <w:proofErr w:type="spellStart"/>
       <w:r>
@@ -434,7 +490,35 @@
           <w:rFonts w:cstheme="minorHAnsi"/>
           <w:lang w:eastAsia="en-GB"/>
         </w:rPr>
-        <w:t xml:space="preserve"> (now Kaliningrad). Perhaps just one person at the presentation, John von Neumann, properly grasped the implications of Gödel's findings. By creatively encoding a form of symbolic logical reasoning, Gödel showed that any axiomatic and recursive formal system, capable at least of representing the most basic level of mathematical algebra, </w:t>
+        <w:t xml:space="preserve"> (now Kaliningrad). Perhaps just one person at the </w:t>
+      </w:r>
+      <w:r>
+        <w:rPr>
+          <w:rFonts w:cstheme="minorHAnsi"/>
+          <w:lang w:eastAsia="en-GB"/>
+        </w:rPr>
+        <w:t>conference</w:t>
+      </w:r>
+      <w:r>
+        <w:rPr>
+          <w:rFonts w:cstheme="minorHAnsi"/>
+          <w:lang w:eastAsia="en-GB"/>
+        </w:rPr>
+        <w:t>, John von Neumann, properly grasped the implications of Gödel's findings</w:t>
+      </w:r>
+      <w:r>
+        <w:rPr>
+          <w:rFonts w:cstheme="minorHAnsi"/>
+          <w:lang w:eastAsia="en-GB"/>
+        </w:rPr>
+        <w:t xml:space="preserve"> in that paper</w:t>
+      </w:r>
+      <w:r>
+        <w:rPr>
+          <w:rFonts w:cstheme="minorHAnsi"/>
+          <w:lang w:eastAsia="en-GB"/>
+        </w:rPr>
+        <w:t xml:space="preserve">. By creatively encoding a form of symbolic logical reasoning, Gödel showed that any axiomatic and recursive formal system, capable at least of representing the most basic level of mathematical algebra, </w:t>
       </w:r>
       <w:r>
         <w:rPr>
@@ -545,7 +629,35 @@
           <w:rFonts w:cstheme="minorHAnsi"/>
           <w:lang w:eastAsia="en-GB"/>
         </w:rPr>
-        <w:t>. He was shortly to retire, and his valedictory speech was a passionate defence of the ultimate decidability of all problems in mathematics and, by extension, as he saw it, in the physical sciences. A decade later, his final words of the speech were carved on his gravestone - "We must know. We will know". Hilbert did not yet know that the logical machinery of problem determination is fundamentally incomplete, and when he did learn this, he comforted himself in the knowledge that Gödel’s theorems do not claim that problems exist that are formally undecidable in every formal system.</w:t>
+        <w:t xml:space="preserve">. He was shortly to retire, and his valedictory speech was a passionate defence of the ultimate decidability of all problems in mathematics and, by extension, as he saw it, in the physical sciences. A decade later, his final words of the speech were carved on his gravestone - "We must know. We will know". Hilbert did not yet know that the logical machinery of problem determination is fundamentally incomplete, and when he did learn this, </w:t>
+      </w:r>
+      <w:r>
+        <w:rPr>
+          <w:rFonts w:cstheme="minorHAnsi"/>
+          <w:lang w:eastAsia="en-GB"/>
+        </w:rPr>
+        <w:t xml:space="preserve">he made some effort to rethink his position in light of </w:t>
+      </w:r>
+      <w:r>
+        <w:rPr>
+          <w:rFonts w:cstheme="minorHAnsi"/>
+          <w:lang w:eastAsia="en-GB"/>
+        </w:rPr>
+        <w:t>Gödel</w:t>
+      </w:r>
+      <w:r>
+        <w:rPr>
+          <w:rFonts w:cstheme="minorHAnsi"/>
+          <w:lang w:eastAsia="en-GB"/>
+        </w:rPr>
+        <w:t>’s findings</w:t>
+      </w:r>
+      <w:r>
+        <w:rPr>
+          <w:rFonts w:cstheme="minorHAnsi"/>
+          <w:lang w:eastAsia="en-GB"/>
+        </w:rPr>
+        <w:t>.</w:t>
       </w:r>
     </w:p>
     <w:p>
@@ -4035,10 +4147,7 @@
         <w:footnoteRef/>
       </w:r>
       <w:r>
-        <w:t xml:space="preserve"> </w:t>
-      </w:r>
-      <w:r>
-        <w:t>The interesting question here is how to decide a formally undecidable problem.  In fact, a problem can only be deemed formally decidable (or undecidable) within the context of a given formal system.  If a problem is formally undecidable in one formal system, it may still be formally decidable within another.  The Halting Problem describes a formally undecidable problem in computation – that is, no Turing-complete computer can decide the problem.  The problem may still be decidable through non-computational methods.</w:t>
+        <w:t xml:space="preserve"> The interesting question here is how to decide a formally undecidable problem.  In fact, a problem can only be deemed formally decidable (or undecidable) within the context of a given formal system.  If a problem is formally undecidable in one formal system, it may still be formally decidable within another.  The Halting Problem describes a formally undecidable problem in computation – that is, no Turing-complete computer can decide the problem.  The problem may still be decidable through non-computational methods.</w:t>
       </w:r>
     </w:p>
   </w:footnote>
@@ -4054,10 +4163,7 @@
         <w:footnoteRef/>
       </w:r>
       <w:r>
-        <w:t xml:space="preserve"> </w:t>
-      </w:r>
-      <w:r>
-        <w:t>However, recall that computation may never be completed for a semi-decidable problem.  The Halting Problem is semi-decidable.</w:t>
+        <w:t xml:space="preserve"> However, recall that computation may never be completed for a semi-decidable problem.  The Halting Problem is semi-decidable.</w:t>
       </w:r>
     </w:p>
   </w:footnote>
@@ -4073,10 +4179,7 @@
         <w:footnoteRef/>
       </w:r>
       <w:r>
-        <w:t xml:space="preserve"> </w:t>
-      </w:r>
-      <w:r>
-        <w:t>Of course, there are an infinite number of natural numbers, and an infinite number of computations over natural numbers.  In a real-world implementation, we would be forced to limit the search space.</w:t>
+        <w:t xml:space="preserve"> Of course, there are an infinite number of natural numbers, and an infinite number of computations over natural numbers.  In a real-world implementation, we would be forced to limit the search space.</w:t>
       </w:r>
     </w:p>
   </w:footnote>
@@ -4092,10 +4195,7 @@
         <w:footnoteRef/>
       </w:r>
       <w:r>
-        <w:t xml:space="preserve"> </w:t>
-      </w:r>
-      <w:r>
-        <w:t>But</w:t>
+        <w:t xml:space="preserve"> But</w:t>
       </w:r>
       <w:r>
         <w:t xml:space="preserve"> Geoffrey</w:t>
@@ -4878,6 +4978,7 @@
   <w:style w:type="character" w:default="1" w:styleId="DefaultParagraphFont">
     <w:name w:val="Default Paragraph Font"/>
     <w:uiPriority w:val="1"/>
+    <w:semiHidden/>
     <w:unhideWhenUsed/>
   </w:style>
   <w:style w:type="table" w:default="1" w:styleId="TableNormal">

</xml_diff>